<commit_message>
Cambios en el apartado 8 por Sergio Martín.
Se ha completado el apartado 8 del trabajo.
</commit_message>
<xml_diff>
--- a/TG1/TG1_SergioMartín.docx
+++ b/TG1/TG1_SergioMartín.docx
@@ -3798,7 +3798,7 @@
         <w:pStyle w:val="Prrafodelista"/>
         <w:numPr>
           <w:ilvl w:val="0"/>
-          <w:numId w:val="5"/>
+          <w:numId w:val="9"/>
         </w:numPr>
       </w:pPr>
       <w:r>
@@ -3810,7 +3810,7 @@
         <w:pStyle w:val="Prrafodelista"/>
         <w:numPr>
           <w:ilvl w:val="0"/>
-          <w:numId w:val="5"/>
+          <w:numId w:val="9"/>
         </w:numPr>
       </w:pPr>
       <w:r>
@@ -3827,7 +3827,7 @@
         <w:pStyle w:val="Prrafodelista"/>
         <w:numPr>
           <w:ilvl w:val="0"/>
-          <w:numId w:val="5"/>
+          <w:numId w:val="9"/>
         </w:numPr>
       </w:pPr>
       <w:r>
@@ -3839,7 +3839,7 @@
         <w:pStyle w:val="Prrafodelista"/>
         <w:numPr>
           <w:ilvl w:val="0"/>
-          <w:numId w:val="5"/>
+          <w:numId w:val="9"/>
         </w:numPr>
       </w:pPr>
       <w:r>
@@ -3851,7 +3851,7 @@
         <w:pStyle w:val="Prrafodelista"/>
         <w:numPr>
           <w:ilvl w:val="0"/>
-          <w:numId w:val="5"/>
+          <w:numId w:val="9"/>
         </w:numPr>
       </w:pPr>
       <w:r>
@@ -3880,8 +3880,6 @@
       <w:r>
         <w:t>desarrollo de la planificación que</w:t>
       </w:r>
-      <w:bookmarkStart w:id="3" w:name="_GoBack"/>
-      <w:bookmarkEnd w:id="3"/>
       <w:r>
         <w:t xml:space="preserve"> hemos llevado a cabo para este trabajo, lo hemos realizado usando </w:t>
       </w:r>
@@ -3907,6 +3905,7 @@
         </w:r>
       </w:hyperlink>
     </w:p>
+    <w:p/>
     <w:p>
       <w:r>
         <w:t xml:space="preserve">El reparto de las tareas realizadas por cada miembro del grupo ha sido equitativo, con un total de 15 horas para cada uno, más un total de 5 horas para la realización y preparación de los documentos finales de Word y </w:t>
@@ -3924,11 +3923,11 @@
       <w:pPr>
         <w:pStyle w:val="Ttulo2"/>
       </w:pPr>
-      <w:bookmarkStart w:id="4" w:name="_Toc444537689"/>
+      <w:bookmarkStart w:id="3" w:name="_Toc444537689"/>
       <w:r>
         <w:t>1.3 Entrega</w:t>
       </w:r>
-      <w:bookmarkEnd w:id="4"/>
+      <w:bookmarkEnd w:id="3"/>
     </w:p>
     <w:p>
       <w:r>
@@ -3989,25 +3988,25 @@
         <w:pStyle w:val="Ttulo1"/>
         <w:spacing w:before="360"/>
       </w:pPr>
-      <w:bookmarkStart w:id="5" w:name="_Toc444537690"/>
+      <w:bookmarkStart w:id="4" w:name="_Toc444537690"/>
       <w:r>
         <w:t xml:space="preserve">2. </w:t>
       </w:r>
       <w:r>
         <w:t>Descripción del tipo de tecnología</w:t>
       </w:r>
-      <w:bookmarkEnd w:id="5"/>
+      <w:bookmarkEnd w:id="4"/>
     </w:p>
     <w:p>
       <w:r>
         <w:t xml:space="preserve">Cuando hacemos referencia al término de monitorización, se refiere a la supervisión y vigilancia continua de aquellos servicios o hosts de una red de los cuales dependen un servicio crítico para la empresa. El objetivo de la monitorización es el envío de alertas cuando sea un estado distinto al correcto (OK), por ejemplo, un WARNING o CRITICAL. </w:t>
       </w:r>
       <w:r>
-        <w:t xml:space="preserve">En concreto, sirven para capturar y analizar indicadores críticos, como pueden ser el uso de CPU, memoria, disco, procesos, servicios y uso de la red. Una vez capturados los datos, los administradores pueden comprender los patrones de uso, y planificar las </w:t>
+        <w:t xml:space="preserve">En concreto, sirven para capturar y analizar indicadores críticos, como pueden ser el </w:t>
       </w:r>
       <w:r>
         <w:lastRenderedPageBreak/>
-        <w:t>distintas necesidades de recursos. Esto se realiza a través de un software agente, que previamente habrá sido instalado en cada máquina que se desea monitorizar.</w:t>
+        <w:t>uso de CPU, memoria, disco, procesos, servicios y uso de la red. Una vez capturados los datos, los administradores pueden comprender los patrones de uso, y planificar las distintas necesidades de recursos. Esto se realiza a través de un software agente, que previamente habrá sido instalado en cada máquina que se desea monitorizar.</w:t>
       </w:r>
     </w:p>
     <w:p>
@@ -4376,7 +4375,7 @@
       <w:pPr>
         <w:pStyle w:val="Ttulo1"/>
       </w:pPr>
-      <w:bookmarkStart w:id="6" w:name="_Toc444537691"/>
+      <w:bookmarkStart w:id="5" w:name="_Toc444537691"/>
       <w:r>
         <w:lastRenderedPageBreak/>
         <w:t xml:space="preserve">3. </w:t>
@@ -4387,116 +4386,116 @@
       <w:r>
         <w:t xml:space="preserve"> (documentos)</w:t>
       </w:r>
+      <w:bookmarkEnd w:id="5"/>
+    </w:p>
+    <w:p>
+      <w:r>
+        <w:t>En los sub-apartados de este apartado se deben indicar documentos de interés para aprender sobre el tipo de tecnología en general, y sobre cada una de las tecnologías elegidas.</w:t>
+      </w:r>
+    </w:p>
+    <w:p>
+      <w:r>
+        <w:t xml:space="preserve">Sobre cada </w:t>
+      </w:r>
+      <w:r>
+        <w:t>documento</w:t>
+      </w:r>
+      <w:r>
+        <w:t xml:space="preserve"> se debe </w:t>
+      </w:r>
+    </w:p>
+    <w:p>
+      <w:pPr>
+        <w:pStyle w:val="Ttulo2"/>
+      </w:pPr>
+      <w:bookmarkStart w:id="6" w:name="_Toc444537692"/>
+      <w:r>
+        <w:t>3.</w:t>
+      </w:r>
+      <w:r>
+        <w:t>1 Fuentes sobre el tipo de tecnología</w:t>
+      </w:r>
+      <w:r>
+        <w:t xml:space="preserve"> en general</w:t>
+      </w:r>
       <w:bookmarkEnd w:id="6"/>
     </w:p>
     <w:p>
-      <w:r>
-        <w:t>En los sub-apartados de este apartado se deben indicar documentos de interés para aprender sobre el tipo de tecnología en general, y sobre cada una de las tecnologías elegidas.</w:t>
-      </w:r>
-    </w:p>
-    <w:p>
-      <w:r>
-        <w:t xml:space="preserve">Sobre cada </w:t>
-      </w:r>
-      <w:r>
-        <w:t>documento</w:t>
-      </w:r>
-      <w:r>
-        <w:t xml:space="preserve"> se debe </w:t>
-      </w:r>
-    </w:p>
+      <w:pPr>
+        <w:pStyle w:val="Ttulo3"/>
+      </w:pPr>
+      <w:bookmarkStart w:id="7" w:name="_Toc444537693"/>
+      <w:r>
+        <w:t>3.1.1 Fuente de información 1 sobre el tipo de tecnología en general</w:t>
+      </w:r>
+      <w:bookmarkEnd w:id="7"/>
+    </w:p>
+    <w:p>
+      <w:pPr>
+        <w:pStyle w:val="Ttulo3"/>
+      </w:pPr>
+      <w:bookmarkStart w:id="8" w:name="_Toc444537694"/>
+      <w:r>
+        <w:t>3.1.2 Fuente de información 2 sobre el tipo de tecnología en general</w:t>
+      </w:r>
+      <w:bookmarkEnd w:id="8"/>
+    </w:p>
+    <w:p>
+      <w:pPr>
+        <w:pStyle w:val="Ttulo3"/>
+      </w:pPr>
+      <w:bookmarkStart w:id="9" w:name="_Toc444537695"/>
+      <w:r>
+        <w:t>3.1.n Fuente de información n sobre el tipo de tecnología en general</w:t>
+      </w:r>
+      <w:bookmarkEnd w:id="9"/>
+    </w:p>
+    <w:p/>
     <w:p>
       <w:pPr>
         <w:pStyle w:val="Ttulo2"/>
       </w:pPr>
-      <w:bookmarkStart w:id="7" w:name="_Toc444537692"/>
-      <w:r>
-        <w:t>3.</w:t>
-      </w:r>
-      <w:r>
-        <w:t>1 Fuentes sobre el tipo de tecnología</w:t>
-      </w:r>
-      <w:r>
-        <w:t xml:space="preserve"> en general</w:t>
-      </w:r>
-      <w:bookmarkEnd w:id="7"/>
+      <w:bookmarkStart w:id="10" w:name="_Toc444537696"/>
+      <w:r>
+        <w:t xml:space="preserve">3.2 </w:t>
+      </w:r>
+      <w:r>
+        <w:t>Fuentes sobre la tecnología</w:t>
+      </w:r>
+      <w:r>
+        <w:t xml:space="preserve"> específica A</w:t>
+      </w:r>
+      <w:bookmarkEnd w:id="10"/>
     </w:p>
     <w:p>
       <w:pPr>
         <w:pStyle w:val="Ttulo3"/>
       </w:pPr>
-      <w:bookmarkStart w:id="8" w:name="_Toc444537693"/>
-      <w:r>
-        <w:t>3.1.1 Fuente de información 1 sobre el tipo de tecnología en general</w:t>
-      </w:r>
-      <w:bookmarkEnd w:id="8"/>
+      <w:bookmarkStart w:id="11" w:name="_Toc444537697"/>
+      <w:r>
+        <w:t>3.2.1 Fuente de información 1 sobre la tecnología específica A</w:t>
+      </w:r>
+      <w:bookmarkEnd w:id="11"/>
     </w:p>
     <w:p>
       <w:pPr>
         <w:pStyle w:val="Ttulo3"/>
       </w:pPr>
-      <w:bookmarkStart w:id="9" w:name="_Toc444537694"/>
-      <w:r>
-        <w:t>3.1.2 Fuente de información 2 sobre el tipo de tecnología en general</w:t>
-      </w:r>
-      <w:bookmarkEnd w:id="9"/>
+      <w:bookmarkStart w:id="12" w:name="_Toc444537698"/>
+      <w:r>
+        <w:t>3.2.2 Fuente de información 2 sobre la tecnología específica A</w:t>
+      </w:r>
+      <w:bookmarkEnd w:id="12"/>
     </w:p>
     <w:p>
       <w:pPr>
         <w:pStyle w:val="Ttulo3"/>
       </w:pPr>
-      <w:bookmarkStart w:id="10" w:name="_Toc444537695"/>
-      <w:r>
-        <w:t>3.1.n Fuente de información n sobre el tipo de tecnología en general</w:t>
-      </w:r>
-      <w:bookmarkEnd w:id="10"/>
-    </w:p>
-    <w:p/>
-    <w:p>
-      <w:pPr>
-        <w:pStyle w:val="Ttulo2"/>
-      </w:pPr>
-      <w:bookmarkStart w:id="11" w:name="_Toc444537696"/>
-      <w:r>
-        <w:t xml:space="preserve">3.2 </w:t>
-      </w:r>
-      <w:r>
-        <w:t>Fuentes sobre la tecnología</w:t>
-      </w:r>
-      <w:r>
-        <w:t xml:space="preserve"> específica A</w:t>
-      </w:r>
-      <w:bookmarkEnd w:id="11"/>
-    </w:p>
-    <w:p>
-      <w:pPr>
-        <w:pStyle w:val="Ttulo3"/>
-      </w:pPr>
-      <w:bookmarkStart w:id="12" w:name="_Toc444537697"/>
-      <w:r>
-        <w:t>3.2.1 Fuente de información 1 sobre la tecnología específica A</w:t>
-      </w:r>
-      <w:bookmarkEnd w:id="12"/>
-    </w:p>
-    <w:p>
-      <w:pPr>
-        <w:pStyle w:val="Ttulo3"/>
-      </w:pPr>
-      <w:bookmarkStart w:id="13" w:name="_Toc444537698"/>
-      <w:r>
-        <w:t>3.2.2 Fuente de información 2 sobre la tecnología específica A</w:t>
+      <w:bookmarkStart w:id="13" w:name="_Toc444537699"/>
+      <w:r>
+        <w:t>3.2.n Fuente de información n sobre la tecnología específica A</w:t>
       </w:r>
       <w:bookmarkEnd w:id="13"/>
-    </w:p>
-    <w:p>
-      <w:pPr>
-        <w:pStyle w:val="Ttulo3"/>
-      </w:pPr>
-      <w:bookmarkStart w:id="14" w:name="_Toc444537699"/>
-      <w:r>
-        <w:t>3.2.n Fuente de información n sobre la tecnología específica A</w:t>
-      </w:r>
-      <w:bookmarkEnd w:id="14"/>
     </w:p>
     <w:p/>
     <w:p/>
@@ -4504,7 +4503,7 @@
       <w:pPr>
         <w:pStyle w:val="Ttulo2"/>
       </w:pPr>
-      <w:bookmarkStart w:id="15" w:name="_Toc444537700"/>
+      <w:bookmarkStart w:id="14" w:name="_Toc444537700"/>
       <w:r>
         <w:t xml:space="preserve">3.3 </w:t>
       </w:r>
@@ -4514,15 +4513,25 @@
       <w:r>
         <w:t xml:space="preserve"> específica B</w:t>
       </w:r>
+      <w:bookmarkEnd w:id="14"/>
+    </w:p>
+    <w:p>
+      <w:pPr>
+        <w:pStyle w:val="Ttulo3"/>
+      </w:pPr>
+      <w:bookmarkStart w:id="15" w:name="_Toc444537701"/>
+      <w:r>
+        <w:t>3.3.1 Fuente de información 1 sobre la tecnología específica B</w:t>
+      </w:r>
       <w:bookmarkEnd w:id="15"/>
     </w:p>
     <w:p>
       <w:pPr>
         <w:pStyle w:val="Ttulo3"/>
       </w:pPr>
-      <w:bookmarkStart w:id="16" w:name="_Toc444537701"/>
-      <w:r>
-        <w:t>3.3.1 Fuente de información 1 sobre la tecnología específica B</w:t>
+      <w:bookmarkStart w:id="16" w:name="_Toc444537702"/>
+      <w:r>
+        <w:t>3.3.2 Fuente de información 2 sobre la tecnología específica B</w:t>
       </w:r>
       <w:bookmarkEnd w:id="16"/>
     </w:p>
@@ -4530,97 +4539,87 @@
       <w:pPr>
         <w:pStyle w:val="Ttulo3"/>
       </w:pPr>
-      <w:bookmarkStart w:id="17" w:name="_Toc444537702"/>
-      <w:r>
-        <w:t>3.3.2 Fuente de información 2 sobre la tecnología específica B</w:t>
+      <w:bookmarkStart w:id="17" w:name="_Toc444537703"/>
+      <w:r>
+        <w:t>3.3.n Fuente de información n sobre la tecnología específica B</w:t>
       </w:r>
       <w:bookmarkEnd w:id="17"/>
     </w:p>
+    <w:p/>
+    <w:p>
+      <w:pPr>
+        <w:pStyle w:val="Ttulo1"/>
+      </w:pPr>
+      <w:bookmarkStart w:id="18" w:name="_Toc444537704"/>
+      <w:r>
+        <w:t xml:space="preserve">4. </w:t>
+      </w:r>
+      <w:r>
+        <w:t>Fuentes de información</w:t>
+      </w:r>
+      <w:r>
+        <w:t xml:space="preserve"> (cursos no gratuitos)</w:t>
+      </w:r>
+      <w:bookmarkEnd w:id="18"/>
+    </w:p>
+    <w:p>
+      <w:pPr>
+        <w:pStyle w:val="Ttulo2"/>
+      </w:pPr>
+      <w:bookmarkStart w:id="19" w:name="_Toc444537705"/>
+      <w:r>
+        <w:t>4</w:t>
+      </w:r>
+      <w:r>
+        <w:t xml:space="preserve">.1 </w:t>
+      </w:r>
+      <w:r>
+        <w:t xml:space="preserve">Cursos no gratuitos </w:t>
+      </w:r>
+      <w:r>
+        <w:t>sobre el tipo de tecnología</w:t>
+      </w:r>
+      <w:r>
+        <w:t xml:space="preserve"> en general</w:t>
+      </w:r>
+      <w:bookmarkEnd w:id="19"/>
+    </w:p>
     <w:p>
       <w:pPr>
         <w:pStyle w:val="Ttulo3"/>
       </w:pPr>
-      <w:bookmarkStart w:id="18" w:name="_Toc444537703"/>
-      <w:r>
-        <w:t>3.3.n Fuente de información n sobre la tecnología específica B</w:t>
-      </w:r>
-      <w:bookmarkEnd w:id="18"/>
+      <w:bookmarkStart w:id="20" w:name="_Toc444537706"/>
+      <w:r>
+        <w:t>4.1.1 Curso no gratuito 1 sobre el tipo de tecnología en general</w:t>
+      </w:r>
+      <w:bookmarkEnd w:id="20"/>
+    </w:p>
+    <w:p>
+      <w:pPr>
+        <w:pStyle w:val="Ttulo3"/>
+      </w:pPr>
+      <w:bookmarkStart w:id="21" w:name="_Toc444537707"/>
+      <w:r>
+        <w:t>4.1.2 Curso no gratuito 2 sobre el tipo de tecnología en general</w:t>
+      </w:r>
+      <w:bookmarkEnd w:id="21"/>
+    </w:p>
+    <w:p>
+      <w:pPr>
+        <w:pStyle w:val="Ttulo3"/>
+      </w:pPr>
+      <w:bookmarkStart w:id="22" w:name="_Toc444537708"/>
+      <w:r>
+        <w:t>4.1.n Curso no gratuito n sobre el tipo de tecnología en general</w:t>
+      </w:r>
+      <w:bookmarkEnd w:id="22"/>
     </w:p>
     <w:p/>
     <w:p>
       <w:pPr>
-        <w:pStyle w:val="Ttulo1"/>
-      </w:pPr>
-      <w:bookmarkStart w:id="19" w:name="_Toc444537704"/>
-      <w:r>
-        <w:t xml:space="preserve">4. </w:t>
-      </w:r>
-      <w:r>
-        <w:t>Fuentes de información</w:t>
-      </w:r>
-      <w:r>
-        <w:t xml:space="preserve"> (cursos no gratuitos)</w:t>
-      </w:r>
-      <w:bookmarkEnd w:id="19"/>
-    </w:p>
-    <w:p>
-      <w:pPr>
         <w:pStyle w:val="Ttulo2"/>
       </w:pPr>
-      <w:bookmarkStart w:id="20" w:name="_Toc444537705"/>
-      <w:r>
-        <w:t>4</w:t>
-      </w:r>
-      <w:r>
-        <w:t xml:space="preserve">.1 </w:t>
-      </w:r>
-      <w:r>
-        <w:t xml:space="preserve">Cursos no gratuitos </w:t>
-      </w:r>
-      <w:r>
-        <w:t>sobre el tipo de tecnología</w:t>
-      </w:r>
-      <w:r>
-        <w:t xml:space="preserve"> en general</w:t>
-      </w:r>
-      <w:bookmarkEnd w:id="20"/>
-    </w:p>
-    <w:p>
-      <w:pPr>
-        <w:pStyle w:val="Ttulo3"/>
-      </w:pPr>
-      <w:bookmarkStart w:id="21" w:name="_Toc444537706"/>
-      <w:r>
-        <w:t>4.1.1 Curso no gratuito 1 sobre el tipo de tecnología en general</w:t>
-      </w:r>
-      <w:bookmarkEnd w:id="21"/>
-    </w:p>
-    <w:p>
-      <w:pPr>
-        <w:pStyle w:val="Ttulo3"/>
-      </w:pPr>
-      <w:bookmarkStart w:id="22" w:name="_Toc444537707"/>
-      <w:r>
-        <w:t>4.1.2 Curso no gratuito 2 sobre el tipo de tecnología en general</w:t>
-      </w:r>
-      <w:bookmarkEnd w:id="22"/>
-    </w:p>
-    <w:p>
-      <w:pPr>
-        <w:pStyle w:val="Ttulo3"/>
-      </w:pPr>
-      <w:bookmarkStart w:id="23" w:name="_Toc444537708"/>
-      <w:r>
-        <w:t>4.1.n Curso no gratuito n sobre el tipo de tecnología en general</w:t>
-      </w:r>
-      <w:bookmarkEnd w:id="23"/>
-    </w:p>
-    <w:p/>
-    <w:p>
-      <w:pPr>
-        <w:pStyle w:val="Ttulo2"/>
-      </w:pPr>
-      <w:bookmarkStart w:id="24" w:name="_Toc444537709"/>
+      <w:bookmarkStart w:id="23" w:name="_Toc444537709"/>
       <w:r>
         <w:lastRenderedPageBreak/>
         <w:t>4.2 Cursos</w:t>
@@ -4637,15 +4636,31 @@
       <w:r>
         <w:t xml:space="preserve"> específica A</w:t>
       </w:r>
+      <w:bookmarkEnd w:id="23"/>
+    </w:p>
+    <w:p>
+      <w:pPr>
+        <w:pStyle w:val="Ttulo3"/>
+      </w:pPr>
+      <w:bookmarkStart w:id="24" w:name="_Toc444537710"/>
+      <w:r>
+        <w:t>4.2.1 Curso no gratuito 1 sobre la tecnología específica A</w:t>
+      </w:r>
       <w:bookmarkEnd w:id="24"/>
     </w:p>
     <w:p>
       <w:pPr>
         <w:pStyle w:val="Ttulo3"/>
       </w:pPr>
-      <w:bookmarkStart w:id="25" w:name="_Toc444537710"/>
-      <w:r>
-        <w:t>4.2.1 Curso no gratuito 1 sobre la tecnología específica A</w:t>
+      <w:bookmarkStart w:id="25" w:name="_Toc444537711"/>
+      <w:r>
+        <w:t>4.2.2 Curso no gratuito</w:t>
+      </w:r>
+      <w:r>
+        <w:t xml:space="preserve"> 2</w:t>
+      </w:r>
+      <w:r>
+        <w:t xml:space="preserve"> sobre la tecnología específica A</w:t>
       </w:r>
       <w:bookmarkEnd w:id="25"/>
     </w:p>
@@ -4653,292 +4668,276 @@
       <w:pPr>
         <w:pStyle w:val="Ttulo3"/>
       </w:pPr>
-      <w:bookmarkStart w:id="26" w:name="_Toc444537711"/>
-      <w:r>
-        <w:t>4.2.2 Curso no gratuito</w:t>
-      </w:r>
-      <w:r>
-        <w:t xml:space="preserve"> 2</w:t>
+      <w:bookmarkStart w:id="26" w:name="_Toc444537712"/>
+      <w:r>
+        <w:t>4.2.</w:t>
+      </w:r>
+      <w:r>
+        <w:t>n</w:t>
+      </w:r>
+      <w:r>
+        <w:t xml:space="preserve"> Curso no gratuito </w:t>
+      </w:r>
+      <w:r>
+        <w:t>n</w:t>
       </w:r>
       <w:r>
         <w:t xml:space="preserve"> sobre la tecnología específica A</w:t>
       </w:r>
       <w:bookmarkEnd w:id="26"/>
     </w:p>
+    <w:p/>
+    <w:p>
+      <w:pPr>
+        <w:pStyle w:val="Ttulo2"/>
+      </w:pPr>
+      <w:bookmarkStart w:id="27" w:name="_Toc444537713"/>
+      <w:r>
+        <w:t>4.3 Cursos</w:t>
+      </w:r>
+      <w:r>
+        <w:t xml:space="preserve"> </w:t>
+      </w:r>
+      <w:r>
+        <w:t xml:space="preserve">no gratuitos </w:t>
+      </w:r>
+      <w:r>
+        <w:t>sobre la tecnología</w:t>
+      </w:r>
+      <w:r>
+        <w:t xml:space="preserve"> específica B</w:t>
+      </w:r>
+      <w:bookmarkEnd w:id="27"/>
+    </w:p>
     <w:p>
       <w:pPr>
         <w:pStyle w:val="Ttulo3"/>
       </w:pPr>
-      <w:bookmarkStart w:id="27" w:name="_Toc444537712"/>
-      <w:r>
-        <w:t>4.2.</w:t>
-      </w:r>
-      <w:r>
-        <w:t>n</w:t>
-      </w:r>
-      <w:r>
-        <w:t xml:space="preserve"> Curso no gratuito </w:t>
-      </w:r>
-      <w:r>
-        <w:t>n</w:t>
-      </w:r>
-      <w:r>
-        <w:t xml:space="preserve"> sobre la tecnología específica A</w:t>
-      </w:r>
-      <w:bookmarkEnd w:id="27"/>
+      <w:bookmarkStart w:id="28" w:name="_Toc444537714"/>
+      <w:r>
+        <w:t>4.3.1 Curso no gratuito 1 sobre la tecnología específica B</w:t>
+      </w:r>
+      <w:bookmarkEnd w:id="28"/>
+    </w:p>
+    <w:p>
+      <w:pPr>
+        <w:pStyle w:val="Ttulo3"/>
+      </w:pPr>
+      <w:bookmarkStart w:id="29" w:name="_Toc444537715"/>
+      <w:r>
+        <w:t>4.3.2 Curso no gratuito 2 sobre la tecnología específica B</w:t>
+      </w:r>
+      <w:bookmarkEnd w:id="29"/>
+    </w:p>
+    <w:p>
+      <w:pPr>
+        <w:pStyle w:val="Ttulo3"/>
+      </w:pPr>
+      <w:bookmarkStart w:id="30" w:name="_Toc444537716"/>
+      <w:r>
+        <w:t>4.3.n Curso no gratuito n sobre la tecnología específica B</w:t>
+      </w:r>
+      <w:bookmarkEnd w:id="30"/>
     </w:p>
     <w:p/>
     <w:p>
       <w:pPr>
+        <w:pStyle w:val="Ttulo1"/>
+      </w:pPr>
+      <w:bookmarkStart w:id="31" w:name="_Toc444537717"/>
+      <w:r>
+        <w:t xml:space="preserve">5. </w:t>
+      </w:r>
+      <w:r>
+        <w:t>Fuentes de información</w:t>
+      </w:r>
+      <w:r>
+        <w:t xml:space="preserve"> (cursos gratuitos)</w:t>
+      </w:r>
+      <w:bookmarkEnd w:id="31"/>
+    </w:p>
+    <w:p>
+      <w:pPr>
         <w:pStyle w:val="Ttulo2"/>
       </w:pPr>
-      <w:bookmarkStart w:id="28" w:name="_Toc444537713"/>
-      <w:r>
-        <w:t>4.3 Cursos</w:t>
+      <w:bookmarkStart w:id="32" w:name="_Toc444537718"/>
+      <w:r>
+        <w:t>5</w:t>
+      </w:r>
+      <w:r>
+        <w:t xml:space="preserve">.1 </w:t>
+      </w:r>
+      <w:r>
+        <w:t xml:space="preserve">Cursos gratuitos </w:t>
+      </w:r>
+      <w:r>
+        <w:t>sobre el tipo de tecnología</w:t>
+      </w:r>
+      <w:r>
+        <w:t xml:space="preserve"> en general</w:t>
+      </w:r>
+      <w:bookmarkEnd w:id="32"/>
+    </w:p>
+    <w:p>
+      <w:pPr>
+        <w:pStyle w:val="Ttulo3"/>
+      </w:pPr>
+      <w:bookmarkStart w:id="33" w:name="_Toc444537719"/>
+      <w:r>
+        <w:t>5.1.1 Curso gratuito 1 sobre el tipo de tecnología en general</w:t>
+      </w:r>
+      <w:bookmarkEnd w:id="33"/>
+    </w:p>
+    <w:p>
+      <w:pPr>
+        <w:pStyle w:val="Ttulo3"/>
+      </w:pPr>
+      <w:bookmarkStart w:id="34" w:name="_Toc444537720"/>
+      <w:r>
+        <w:t>5.1.2 Curso gratuito 2 sobre el tipo de tecnología en general</w:t>
+      </w:r>
+      <w:bookmarkEnd w:id="34"/>
+    </w:p>
+    <w:p>
+      <w:pPr>
+        <w:pStyle w:val="Ttulo3"/>
+      </w:pPr>
+      <w:bookmarkStart w:id="35" w:name="_Toc444537721"/>
+      <w:r>
+        <w:t>5.1.n Curso gratuito n sobre el tipo de tecnología en general</w:t>
+      </w:r>
+      <w:bookmarkEnd w:id="35"/>
+    </w:p>
+    <w:p/>
+    <w:p>
+      <w:pPr>
+        <w:pStyle w:val="Ttulo2"/>
+      </w:pPr>
+      <w:bookmarkStart w:id="36" w:name="_Toc444537722"/>
+      <w:r>
+        <w:t>5.2 Cursos</w:t>
       </w:r>
       <w:r>
         <w:t xml:space="preserve"> </w:t>
       </w:r>
       <w:r>
-        <w:t xml:space="preserve">no gratuitos </w:t>
+        <w:t xml:space="preserve">gratuitos </w:t>
       </w:r>
       <w:r>
         <w:t>sobre la tecnología</w:t>
       </w:r>
       <w:r>
+        <w:t xml:space="preserve"> específica A</w:t>
+      </w:r>
+      <w:bookmarkEnd w:id="36"/>
+    </w:p>
+    <w:p>
+      <w:pPr>
+        <w:pStyle w:val="Ttulo3"/>
+      </w:pPr>
+      <w:bookmarkStart w:id="37" w:name="_Toc444537723"/>
+      <w:r>
+        <w:t>5.2.1 Curso gratuito 1 sobre la tecnología específica A</w:t>
+      </w:r>
+      <w:bookmarkEnd w:id="37"/>
+    </w:p>
+    <w:p>
+      <w:pPr>
+        <w:pStyle w:val="Ttulo3"/>
+      </w:pPr>
+      <w:bookmarkStart w:id="38" w:name="_Toc444537724"/>
+      <w:r>
+        <w:t>5.2.2 Curso gratuito 2 sobre la tecnología específica A</w:t>
+      </w:r>
+      <w:bookmarkEnd w:id="38"/>
+    </w:p>
+    <w:p>
+      <w:pPr>
+        <w:pStyle w:val="Ttulo3"/>
+      </w:pPr>
+      <w:bookmarkStart w:id="39" w:name="_Toc444537725"/>
+      <w:r>
+        <w:t>5.2.n Curso gratuito n sobre la tecnología especifica A</w:t>
+      </w:r>
+      <w:bookmarkEnd w:id="39"/>
+    </w:p>
+    <w:p>
+      <w:pPr>
+        <w:pStyle w:val="Ttulo3"/>
+      </w:pPr>
+    </w:p>
+    <w:p>
+      <w:pPr>
+        <w:pStyle w:val="Ttulo2"/>
+      </w:pPr>
+      <w:bookmarkStart w:id="40" w:name="_Toc444537726"/>
+      <w:r>
+        <w:t>5.3 Cursos</w:t>
+      </w:r>
+      <w:r>
+        <w:t xml:space="preserve"> </w:t>
+      </w:r>
+      <w:r>
+        <w:t xml:space="preserve">gratuitos </w:t>
+      </w:r>
+      <w:r>
+        <w:t>sobre la tecnología</w:t>
+      </w:r>
+      <w:r>
         <w:t xml:space="preserve"> específica B</w:t>
       </w:r>
-      <w:bookmarkEnd w:id="28"/>
+      <w:bookmarkEnd w:id="40"/>
     </w:p>
     <w:p>
       <w:pPr>
         <w:pStyle w:val="Ttulo3"/>
       </w:pPr>
-      <w:bookmarkStart w:id="29" w:name="_Toc444537714"/>
-      <w:r>
-        <w:t>4.3.1 Curso no gratuito 1 sobre la tecnología específica B</w:t>
-      </w:r>
-      <w:bookmarkEnd w:id="29"/>
+      <w:bookmarkStart w:id="41" w:name="_Toc444537727"/>
+      <w:r>
+        <w:t xml:space="preserve">5.3.1 Curso gratuito 1 sobre la tecnología específica </w:t>
+      </w:r>
+      <w:r>
+        <w:t>B</w:t>
+      </w:r>
+      <w:bookmarkEnd w:id="41"/>
     </w:p>
     <w:p>
       <w:pPr>
         <w:pStyle w:val="Ttulo3"/>
       </w:pPr>
-      <w:bookmarkStart w:id="30" w:name="_Toc444537715"/>
-      <w:r>
-        <w:t>4.3.2 Curso no gratuito 2 sobre la tecnología específica B</w:t>
-      </w:r>
-      <w:bookmarkEnd w:id="30"/>
+      <w:bookmarkStart w:id="42" w:name="_Toc444537728"/>
+      <w:r>
+        <w:t xml:space="preserve">5.3.2 Curso gratuito 2 sobre la tecnología específica </w:t>
+      </w:r>
+      <w:r>
+        <w:t>B</w:t>
+      </w:r>
+      <w:bookmarkEnd w:id="42"/>
     </w:p>
     <w:p>
       <w:pPr>
         <w:pStyle w:val="Ttulo3"/>
       </w:pPr>
-      <w:bookmarkStart w:id="31" w:name="_Toc444537716"/>
-      <w:r>
-        <w:t>4.3.n Curso no gratuito n sobre la tecnología específica B</w:t>
-      </w:r>
-      <w:bookmarkEnd w:id="31"/>
+      <w:bookmarkStart w:id="43" w:name="_Toc444537729"/>
+      <w:r>
+        <w:t xml:space="preserve">5.3.n Curso gratuito n sobre la tecnología especifica </w:t>
+      </w:r>
+      <w:r>
+        <w:t>B</w:t>
+      </w:r>
+      <w:bookmarkEnd w:id="43"/>
     </w:p>
     <w:p/>
     <w:p>
       <w:pPr>
         <w:pStyle w:val="Ttulo1"/>
       </w:pPr>
-      <w:bookmarkStart w:id="32" w:name="_Toc444537717"/>
-      <w:r>
-        <w:t xml:space="preserve">5. </w:t>
-      </w:r>
-      <w:r>
-        <w:t>Fuentes de información</w:t>
-      </w:r>
-      <w:r>
-        <w:t xml:space="preserve"> (cursos gratuitos)</w:t>
-      </w:r>
-      <w:bookmarkEnd w:id="32"/>
-    </w:p>
-    <w:p>
-      <w:pPr>
-        <w:pStyle w:val="Ttulo2"/>
-      </w:pPr>
-      <w:bookmarkStart w:id="33" w:name="_Toc444537718"/>
-      <w:r>
-        <w:t>5</w:t>
-      </w:r>
-      <w:r>
-        <w:t xml:space="preserve">.1 </w:t>
-      </w:r>
-      <w:r>
-        <w:t xml:space="preserve">Cursos gratuitos </w:t>
-      </w:r>
-      <w:r>
-        <w:t>sobre el tipo de tecnología</w:t>
-      </w:r>
-      <w:r>
-        <w:t xml:space="preserve"> en general</w:t>
-      </w:r>
-      <w:bookmarkEnd w:id="33"/>
-    </w:p>
-    <w:p>
-      <w:pPr>
-        <w:pStyle w:val="Ttulo3"/>
-      </w:pPr>
-      <w:bookmarkStart w:id="34" w:name="_Toc444537719"/>
-      <w:r>
-        <w:t>5.1.1 Curso gratuito 1 sobre el tipo de tecnología en general</w:t>
-      </w:r>
-      <w:bookmarkEnd w:id="34"/>
-    </w:p>
-    <w:p>
-      <w:pPr>
-        <w:pStyle w:val="Ttulo3"/>
-      </w:pPr>
-      <w:bookmarkStart w:id="35" w:name="_Toc444537720"/>
-      <w:r>
-        <w:t>5.1.2 Curso gratuito 2 sobre el tipo de tecnología en general</w:t>
-      </w:r>
-      <w:bookmarkEnd w:id="35"/>
-    </w:p>
-    <w:p>
-      <w:pPr>
-        <w:pStyle w:val="Ttulo3"/>
-      </w:pPr>
-      <w:bookmarkStart w:id="36" w:name="_Toc444537721"/>
-      <w:r>
-        <w:t>5.1.n Curso gratuito n sobre el tipo de tecnología en general</w:t>
-      </w:r>
-      <w:bookmarkEnd w:id="36"/>
-    </w:p>
-    <w:p/>
-    <w:p>
-      <w:pPr>
-        <w:pStyle w:val="Ttulo2"/>
-      </w:pPr>
-      <w:bookmarkStart w:id="37" w:name="_Toc444537722"/>
-      <w:r>
-        <w:t>5.2 Cursos</w:t>
-      </w:r>
-      <w:r>
-        <w:t xml:space="preserve"> </w:t>
-      </w:r>
-      <w:r>
-        <w:t xml:space="preserve">gratuitos </w:t>
-      </w:r>
-      <w:r>
-        <w:t>sobre la tecnología</w:t>
-      </w:r>
-      <w:r>
-        <w:t xml:space="preserve"> específica A</w:t>
-      </w:r>
-      <w:bookmarkEnd w:id="37"/>
-    </w:p>
-    <w:p>
-      <w:pPr>
-        <w:pStyle w:val="Ttulo3"/>
-      </w:pPr>
-      <w:bookmarkStart w:id="38" w:name="_Toc444537723"/>
-      <w:r>
-        <w:t>5.2.1 Curso gratuito 1 sobre la tecnología específica A</w:t>
-      </w:r>
-      <w:bookmarkEnd w:id="38"/>
-    </w:p>
-    <w:p>
-      <w:pPr>
-        <w:pStyle w:val="Ttulo3"/>
-      </w:pPr>
-      <w:bookmarkStart w:id="39" w:name="_Toc444537724"/>
-      <w:r>
-        <w:t>5.2.2 Curso gratuito 2 sobre la tecnología específica A</w:t>
-      </w:r>
-      <w:bookmarkEnd w:id="39"/>
-    </w:p>
-    <w:p>
-      <w:pPr>
-        <w:pStyle w:val="Ttulo3"/>
-      </w:pPr>
-      <w:bookmarkStart w:id="40" w:name="_Toc444537725"/>
-      <w:r>
-        <w:t>5.2.n Curso gratuito n sobre la tecnología especifica A</w:t>
-      </w:r>
-      <w:bookmarkEnd w:id="40"/>
-    </w:p>
-    <w:p>
-      <w:pPr>
-        <w:pStyle w:val="Ttulo3"/>
-      </w:pPr>
-    </w:p>
-    <w:p>
-      <w:pPr>
-        <w:pStyle w:val="Ttulo2"/>
-      </w:pPr>
-      <w:bookmarkStart w:id="41" w:name="_Toc444537726"/>
-      <w:r>
-        <w:t>5.3 Cursos</w:t>
-      </w:r>
-      <w:r>
-        <w:t xml:space="preserve"> </w:t>
-      </w:r>
-      <w:r>
-        <w:t xml:space="preserve">gratuitos </w:t>
-      </w:r>
-      <w:r>
-        <w:t>sobre la tecnología</w:t>
-      </w:r>
-      <w:r>
-        <w:t xml:space="preserve"> específica B</w:t>
-      </w:r>
-      <w:bookmarkEnd w:id="41"/>
-    </w:p>
-    <w:p>
-      <w:pPr>
-        <w:pStyle w:val="Ttulo3"/>
-      </w:pPr>
-      <w:bookmarkStart w:id="42" w:name="_Toc444537727"/>
-      <w:r>
-        <w:t xml:space="preserve">5.3.1 Curso gratuito 1 sobre la tecnología específica </w:t>
-      </w:r>
-      <w:r>
-        <w:t>B</w:t>
-      </w:r>
-      <w:bookmarkEnd w:id="42"/>
-    </w:p>
-    <w:p>
-      <w:pPr>
-        <w:pStyle w:val="Ttulo3"/>
-      </w:pPr>
-      <w:bookmarkStart w:id="43" w:name="_Toc444537728"/>
-      <w:r>
-        <w:t xml:space="preserve">5.3.2 Curso gratuito 2 sobre la tecnología específica </w:t>
-      </w:r>
-      <w:r>
-        <w:t>B</w:t>
-      </w:r>
-      <w:bookmarkEnd w:id="43"/>
-    </w:p>
-    <w:p>
-      <w:pPr>
-        <w:pStyle w:val="Ttulo3"/>
-      </w:pPr>
-      <w:bookmarkStart w:id="44" w:name="_Toc444537729"/>
-      <w:r>
-        <w:t xml:space="preserve">5.3.n Curso gratuito n sobre la tecnología especifica </w:t>
-      </w:r>
-      <w:r>
-        <w:t>B</w:t>
-      </w:r>
-      <w:bookmarkEnd w:id="44"/>
-    </w:p>
-    <w:p/>
-    <w:p>
-      <w:pPr>
-        <w:pStyle w:val="Ttulo1"/>
-      </w:pPr>
-      <w:bookmarkStart w:id="45" w:name="_Toc444537730"/>
+      <w:bookmarkStart w:id="44" w:name="_Toc444537730"/>
       <w:r>
         <w:lastRenderedPageBreak/>
         <w:t>6. Ayudas para estudiar las tecnologías</w:t>
       </w:r>
-      <w:bookmarkEnd w:id="45"/>
+      <w:bookmarkEnd w:id="44"/>
     </w:p>
     <w:p/>
     <w:p/>
@@ -4946,84 +4945,84 @@
       <w:pPr>
         <w:pStyle w:val="Ttulo1"/>
       </w:pPr>
-      <w:bookmarkStart w:id="46" w:name="_Toc444537731"/>
+      <w:bookmarkStart w:id="45" w:name="_Toc444537731"/>
       <w:r>
         <w:t>7. Recursos para implementar las tecnologías</w:t>
       </w:r>
+      <w:bookmarkEnd w:id="45"/>
+    </w:p>
+    <w:p>
+      <w:pPr>
+        <w:pStyle w:val="Ttulo2"/>
+      </w:pPr>
+      <w:bookmarkStart w:id="46" w:name="_Toc444537732"/>
+      <w:r>
+        <w:t xml:space="preserve">7.1 Recursos </w:t>
+      </w:r>
+      <w:r>
+        <w:t>para implementar la tecnología A</w:t>
+      </w:r>
       <w:bookmarkEnd w:id="46"/>
     </w:p>
     <w:p>
       <w:pPr>
+        <w:pStyle w:val="Ttulo3"/>
+      </w:pPr>
+      <w:bookmarkStart w:id="47" w:name="_Toc444537733"/>
+      <w:r>
+        <w:t>7.1.1 Recursos no gratuitos para implementar la tecnología A</w:t>
+      </w:r>
+      <w:bookmarkEnd w:id="47"/>
+    </w:p>
+    <w:p>
+      <w:pPr>
+        <w:pStyle w:val="Ttulo3"/>
+      </w:pPr>
+      <w:bookmarkStart w:id="48" w:name="_Toc444537734"/>
+      <w:r>
+        <w:t>7.1.1 Recursos no gratuitos para implementar la tecnología A</w:t>
+      </w:r>
+      <w:bookmarkEnd w:id="48"/>
+    </w:p>
+    <w:p/>
+    <w:p>
+      <w:pPr>
         <w:pStyle w:val="Ttulo2"/>
       </w:pPr>
-      <w:bookmarkStart w:id="47" w:name="_Toc444537732"/>
-      <w:r>
-        <w:t xml:space="preserve">7.1 Recursos </w:t>
-      </w:r>
-      <w:r>
-        <w:t>para implementar la tecnología A</w:t>
-      </w:r>
-      <w:bookmarkEnd w:id="47"/>
+      <w:bookmarkStart w:id="49" w:name="_Toc444537735"/>
+      <w:r>
+        <w:t xml:space="preserve">7.2 Recursos para implementar la tecnología </w:t>
+      </w:r>
+      <w:r>
+        <w:t>B</w:t>
+      </w:r>
+      <w:bookmarkEnd w:id="49"/>
     </w:p>
     <w:p>
       <w:pPr>
         <w:pStyle w:val="Ttulo3"/>
       </w:pPr>
-      <w:bookmarkStart w:id="48" w:name="_Toc444537733"/>
-      <w:r>
-        <w:t>7.1.1 Recursos no gratuitos para implementar la tecnología A</w:t>
-      </w:r>
-      <w:bookmarkEnd w:id="48"/>
+      <w:bookmarkStart w:id="50" w:name="_Toc444537736"/>
+      <w:r>
+        <w:t xml:space="preserve">7.2.1 Recursos no gratuitos para implementar la tecnología </w:t>
+      </w:r>
+      <w:r>
+        <w:t>B</w:t>
+      </w:r>
+      <w:bookmarkEnd w:id="50"/>
     </w:p>
     <w:p>
       <w:pPr>
         <w:pStyle w:val="Ttulo3"/>
       </w:pPr>
-      <w:bookmarkStart w:id="49" w:name="_Toc444537734"/>
-      <w:r>
-        <w:t>7.1.1 Recursos no gratuitos para implementar la tecnología A</w:t>
-      </w:r>
-      <w:bookmarkEnd w:id="49"/>
-    </w:p>
-    <w:p/>
-    <w:p>
-      <w:pPr>
-        <w:pStyle w:val="Ttulo2"/>
-      </w:pPr>
-      <w:bookmarkStart w:id="50" w:name="_Toc444537735"/>
-      <w:r>
-        <w:t xml:space="preserve">7.2 Recursos para implementar la tecnología </w:t>
+      <w:bookmarkStart w:id="51" w:name="_Toc444537737"/>
+      <w:r>
+        <w:t xml:space="preserve">7.2.1 Recursos no gratuitos para implementar la tecnología </w:t>
       </w:r>
       <w:r>
         <w:t>B</w:t>
       </w:r>
-      <w:bookmarkEnd w:id="50"/>
-    </w:p>
-    <w:p>
-      <w:pPr>
-        <w:pStyle w:val="Ttulo3"/>
-      </w:pPr>
-      <w:bookmarkStart w:id="51" w:name="_Toc444537736"/>
-      <w:r>
-        <w:t xml:space="preserve">7.2.1 Recursos no gratuitos para implementar la tecnología </w:t>
-      </w:r>
-      <w:r>
-        <w:t>B</w:t>
-      </w:r>
       <w:bookmarkEnd w:id="51"/>
-    </w:p>
-    <w:p>
-      <w:pPr>
-        <w:pStyle w:val="Ttulo3"/>
-      </w:pPr>
-      <w:bookmarkStart w:id="52" w:name="_Toc444537737"/>
-      <w:r>
-        <w:t xml:space="preserve">7.2.1 Recursos no gratuitos para implementar la tecnología </w:t>
-      </w:r>
-      <w:r>
-        <w:t>B</w:t>
-      </w:r>
-      <w:bookmarkEnd w:id="52"/>
     </w:p>
     <w:p/>
     <w:p/>
@@ -5031,15 +5030,204 @@
       <w:pPr>
         <w:pStyle w:val="Ttulo1"/>
       </w:pPr>
-      <w:bookmarkStart w:id="53" w:name="_Toc444537738"/>
+      <w:bookmarkStart w:id="52" w:name="_Toc444537738"/>
       <w:r>
         <w:t>8. Conclusiones</w:t>
       </w:r>
+      <w:bookmarkEnd w:id="52"/>
+    </w:p>
+    <w:p>
+      <w:r>
+        <w:t xml:space="preserve">Los sistemas de monitorización son fundamentales a día de hoy para la continua supervisión de los sistemas, </w:t>
+      </w:r>
+      <w:r>
+        <w:t>sobre todo</w:t>
+      </w:r>
+      <w:r>
+        <w:t xml:space="preserve"> en aquellos que son críticos para un servicio clave en una empresa.</w:t>
+      </w:r>
+    </w:p>
+    <w:p>
+      <w:r>
+        <w:t>Cabe destacar que ambas tecnologías son de las m</w:t>
+      </w:r>
+      <w:r>
+        <w:t>ás prestigiosas d</w:t>
+      </w:r>
+      <w:r>
+        <w:t xml:space="preserve">el momento, en lo que a monitorización se refiere, debido a que las dos </w:t>
+      </w:r>
+      <w:r>
+        <w:t xml:space="preserve">son muy completas y versátiles, y </w:t>
+      </w:r>
+      <w:r>
+        <w:t>cubren las necesidades que cualquier empresa puede necesitar</w:t>
+      </w:r>
+      <w:r>
+        <w:t xml:space="preserve">. Y por ello, en el posterior análisis que realizaremos, será difícil realizar la elección entre </w:t>
+      </w:r>
+      <w:r>
+        <w:t>ambas</w:t>
+      </w:r>
+      <w:r>
+        <w:t>.</w:t>
+      </w:r>
+    </w:p>
+    <w:p>
+      <w:r>
+        <w:t>Una de las principales diferencias</w:t>
+      </w:r>
+      <w:r>
+        <w:t xml:space="preserve"> entre </w:t>
+      </w:r>
+      <w:proofErr w:type="spellStart"/>
+      <w:r>
+        <w:t>Icinga</w:t>
+      </w:r>
+      <w:proofErr w:type="spellEnd"/>
+      <w:r>
+        <w:t xml:space="preserve"> y </w:t>
+      </w:r>
+      <w:proofErr w:type="spellStart"/>
+      <w:r>
+        <w:t>PandoraFMS</w:t>
+      </w:r>
+      <w:proofErr w:type="spellEnd"/>
+      <w:r>
+        <w:t xml:space="preserve">, es la comunidad y el soporte. En el sistema de monitorización </w:t>
+      </w:r>
+      <w:proofErr w:type="spellStart"/>
+      <w:r>
+        <w:t>PandoraFMS</w:t>
+      </w:r>
+      <w:proofErr w:type="spellEnd"/>
+      <w:r>
+        <w:t xml:space="preserve"> para tener soporte debe ser mediante previo pago</w:t>
+      </w:r>
+      <w:r>
+        <w:t>. Sin embargo,</w:t>
+      </w:r>
+      <w:r>
+        <w:t xml:space="preserve"> en </w:t>
+      </w:r>
+      <w:proofErr w:type="spellStart"/>
+      <w:r>
+        <w:t>Icinga</w:t>
+      </w:r>
+      <w:proofErr w:type="spellEnd"/>
+      <w:r>
+        <w:t xml:space="preserve"> el soporte </w:t>
+      </w:r>
+      <w:r>
+        <w:t>es dado por</w:t>
+      </w:r>
+      <w:r>
+        <w:t xml:space="preserve"> la propia comunidad</w:t>
+      </w:r>
+      <w:r>
+        <w:t>, lo que podría suponer una ventaja en cuanto a costes.</w:t>
+      </w:r>
+    </w:p>
+    <w:p>
+      <w:r>
+        <w:t xml:space="preserve">Otra de las ventajas </w:t>
+      </w:r>
+      <w:r>
+        <w:t>que podría tener</w:t>
+      </w:r>
+      <w:r>
+        <w:t xml:space="preserve"> </w:t>
+      </w:r>
+      <w:proofErr w:type="spellStart"/>
+      <w:r>
+        <w:t>Icinga</w:t>
+      </w:r>
+      <w:proofErr w:type="spellEnd"/>
+      <w:r>
+        <w:t xml:space="preserve"> es que puedes hacerte tus propias alarmas y</w:t>
+      </w:r>
+      <w:r>
+        <w:t xml:space="preserve"> monitorizar con total libertad, mientras que e</w:t>
+      </w:r>
+      <w:r>
+        <w:t xml:space="preserve">n </w:t>
+      </w:r>
+      <w:proofErr w:type="spellStart"/>
+      <w:r>
+        <w:t>PandoraFMS</w:t>
+      </w:r>
+      <w:proofErr w:type="spellEnd"/>
+      <w:r>
+        <w:t xml:space="preserve"> debes usar </w:t>
+      </w:r>
+      <w:proofErr w:type="spellStart"/>
+      <w:r>
+        <w:t>plugins</w:t>
+      </w:r>
+      <w:proofErr w:type="spellEnd"/>
+      <w:r>
+        <w:t>.</w:t>
+      </w:r>
+    </w:p>
+    <w:p>
+      <w:r>
+        <w:t>Analizando los cursos que poseen cada uno, nos hemos dado cuenta que</w:t>
+      </w:r>
+      <w:r>
+        <w:t xml:space="preserve"> ambos poseen gran cantidad de cursos, tanto de pago como gratuitos, lo que hace que sean tecnologías fácilmente accesibles tanto por empresas, como para cualquier usuario de internet.</w:t>
+      </w:r>
+    </w:p>
+    <w:p>
+      <w:r>
+        <w:t xml:space="preserve">Sí que es cierto, </w:t>
+      </w:r>
+      <w:r>
+        <w:t>que,</w:t>
+      </w:r>
+      <w:bookmarkStart w:id="53" w:name="_GoBack"/>
       <w:bookmarkEnd w:id="53"/>
-    </w:p>
-    <w:p/>
-    <w:p/>
-    <w:p/>
+      <w:r>
+        <w:t xml:space="preserve"> en cuanto a cursos de pago, </w:t>
+      </w:r>
+      <w:proofErr w:type="spellStart"/>
+      <w:r>
+        <w:t>Nagios</w:t>
+      </w:r>
+      <w:proofErr w:type="spellEnd"/>
+      <w:r>
+        <w:t xml:space="preserve"> y en concreto </w:t>
+      </w:r>
+      <w:proofErr w:type="spellStart"/>
+      <w:r>
+        <w:t>Icinga</w:t>
+      </w:r>
+      <w:proofErr w:type="spellEnd"/>
+      <w:r>
+        <w:t xml:space="preserve">, posee una gran diversidad y multitud de opciones de aprendizaje, mientras que </w:t>
+      </w:r>
+      <w:proofErr w:type="spellStart"/>
+      <w:r>
+        <w:t>PandoraFMS</w:t>
+      </w:r>
+      <w:proofErr w:type="spellEnd"/>
+      <w:r>
+        <w:t xml:space="preserve"> posee los cursos oficiales ofrecidos por la propia compañía.</w:t>
+      </w:r>
+    </w:p>
+    <w:p>
+      <w:r>
+        <w:lastRenderedPageBreak/>
+        <w:t xml:space="preserve">No obstante, en cuanto a los cursos gratuitos que ofrecen ambas tecnologías, es </w:t>
+      </w:r>
+      <w:proofErr w:type="spellStart"/>
+      <w:r>
+        <w:t>PandoraFMS</w:t>
+      </w:r>
+      <w:proofErr w:type="spellEnd"/>
+      <w:r>
+        <w:t xml:space="preserve"> la que podría ofrecer una mayor calidad de aprendizaje con sus grandes y completos manuales sobre la monitorización que pueden servir como cursos.</w:t>
+      </w:r>
+    </w:p>
     <w:p/>
     <w:p/>
     <w:p/>
@@ -5110,7 +5298,7 @@
           <w:rPr>
             <w:noProof/>
           </w:rPr>
-          <w:t>4</w:t>
+          <w:t>6</w:t>
         </w:r>
         <w:r>
           <w:fldChar w:fldCharType="end"/>
@@ -5174,7 +5362,7 @@
         <v:path o:extrusionok="f" gradientshapeok="t" o:connecttype="rect"/>
         <o:lock v:ext="edit" aspectratio="t"/>
       </v:shapetype>
-      <v:shape id="_x0000_i1131" type="#_x0000_t75" style="width:11.4pt;height:11.4pt" o:bullet="t">
+      <v:shape id="_x0000_i1145" type="#_x0000_t75" style="width:11.25pt;height:11.25pt" o:bullet="t">
         <v:imagedata r:id="rId1" o:title="mso1B54"/>
       </v:shape>
     </w:pict>
@@ -5294,6 +5482,119 @@
     </w:lvl>
   </w:abstractNum>
   <w:abstractNum w:abstractNumId="1" w15:restartNumberingAfterBreak="0">
+    <w:nsid w:val="06B86C74"/>
+    <w:multiLevelType w:val="hybridMultilevel"/>
+    <w:tmpl w:val="BF4EB3EE"/>
+    <w:lvl w:ilvl="0" w:tplc="0C0A0001">
+      <w:start w:val="1"/>
+      <w:numFmt w:val="bullet"/>
+      <w:lvlText w:val=""/>
+      <w:lvlJc w:val="left"/>
+      <w:pPr>
+        <w:ind w:left="720" w:hanging="360"/>
+      </w:pPr>
+      <w:rPr>
+        <w:rFonts w:ascii="Symbol" w:hAnsi="Symbol" w:hint="default"/>
+      </w:rPr>
+    </w:lvl>
+    <w:lvl w:ilvl="1" w:tplc="0C0A0003" w:tentative="1">
+      <w:start w:val="1"/>
+      <w:numFmt w:val="bullet"/>
+      <w:lvlText w:val="o"/>
+      <w:lvlJc w:val="left"/>
+      <w:pPr>
+        <w:ind w:left="1440" w:hanging="360"/>
+      </w:pPr>
+      <w:rPr>
+        <w:rFonts w:ascii="Courier New" w:hAnsi="Courier New" w:cs="Courier New" w:hint="default"/>
+      </w:rPr>
+    </w:lvl>
+    <w:lvl w:ilvl="2" w:tplc="0C0A0005" w:tentative="1">
+      <w:start w:val="1"/>
+      <w:numFmt w:val="bullet"/>
+      <w:lvlText w:val=""/>
+      <w:lvlJc w:val="left"/>
+      <w:pPr>
+        <w:ind w:left="2160" w:hanging="360"/>
+      </w:pPr>
+      <w:rPr>
+        <w:rFonts w:ascii="Wingdings" w:hAnsi="Wingdings" w:hint="default"/>
+      </w:rPr>
+    </w:lvl>
+    <w:lvl w:ilvl="3" w:tplc="0C0A0001" w:tentative="1">
+      <w:start w:val="1"/>
+      <w:numFmt w:val="bullet"/>
+      <w:lvlText w:val=""/>
+      <w:lvlJc w:val="left"/>
+      <w:pPr>
+        <w:ind w:left="2880" w:hanging="360"/>
+      </w:pPr>
+      <w:rPr>
+        <w:rFonts w:ascii="Symbol" w:hAnsi="Symbol" w:hint="default"/>
+      </w:rPr>
+    </w:lvl>
+    <w:lvl w:ilvl="4" w:tplc="0C0A0003" w:tentative="1">
+      <w:start w:val="1"/>
+      <w:numFmt w:val="bullet"/>
+      <w:lvlText w:val="o"/>
+      <w:lvlJc w:val="left"/>
+      <w:pPr>
+        <w:ind w:left="3600" w:hanging="360"/>
+      </w:pPr>
+      <w:rPr>
+        <w:rFonts w:ascii="Courier New" w:hAnsi="Courier New" w:cs="Courier New" w:hint="default"/>
+      </w:rPr>
+    </w:lvl>
+    <w:lvl w:ilvl="5" w:tplc="0C0A0005" w:tentative="1">
+      <w:start w:val="1"/>
+      <w:numFmt w:val="bullet"/>
+      <w:lvlText w:val=""/>
+      <w:lvlJc w:val="left"/>
+      <w:pPr>
+        <w:ind w:left="4320" w:hanging="360"/>
+      </w:pPr>
+      <w:rPr>
+        <w:rFonts w:ascii="Wingdings" w:hAnsi="Wingdings" w:hint="default"/>
+      </w:rPr>
+    </w:lvl>
+    <w:lvl w:ilvl="6" w:tplc="0C0A0001" w:tentative="1">
+      <w:start w:val="1"/>
+      <w:numFmt w:val="bullet"/>
+      <w:lvlText w:val=""/>
+      <w:lvlJc w:val="left"/>
+      <w:pPr>
+        <w:ind w:left="5040" w:hanging="360"/>
+      </w:pPr>
+      <w:rPr>
+        <w:rFonts w:ascii="Symbol" w:hAnsi="Symbol" w:hint="default"/>
+      </w:rPr>
+    </w:lvl>
+    <w:lvl w:ilvl="7" w:tplc="0C0A0003" w:tentative="1">
+      <w:start w:val="1"/>
+      <w:numFmt w:val="bullet"/>
+      <w:lvlText w:val="o"/>
+      <w:lvlJc w:val="left"/>
+      <w:pPr>
+        <w:ind w:left="5760" w:hanging="360"/>
+      </w:pPr>
+      <w:rPr>
+        <w:rFonts w:ascii="Courier New" w:hAnsi="Courier New" w:cs="Courier New" w:hint="default"/>
+      </w:rPr>
+    </w:lvl>
+    <w:lvl w:ilvl="8" w:tplc="0C0A0005" w:tentative="1">
+      <w:start w:val="1"/>
+      <w:numFmt w:val="bullet"/>
+      <w:lvlText w:val=""/>
+      <w:lvlJc w:val="left"/>
+      <w:pPr>
+        <w:ind w:left="6480" w:hanging="360"/>
+      </w:pPr>
+      <w:rPr>
+        <w:rFonts w:ascii="Wingdings" w:hAnsi="Wingdings" w:hint="default"/>
+      </w:rPr>
+    </w:lvl>
+  </w:abstractNum>
+  <w:abstractNum w:abstractNumId="2" w15:restartNumberingAfterBreak="0">
     <w:nsid w:val="06E53864"/>
     <w:multiLevelType w:val="multilevel"/>
     <w:tmpl w:val="5B48355C"/>
@@ -5414,7 +5715,7 @@
       </w:rPr>
     </w:lvl>
   </w:abstractNum>
-  <w:abstractNum w:abstractNumId="2" w15:restartNumberingAfterBreak="0">
+  <w:abstractNum w:abstractNumId="3" w15:restartNumberingAfterBreak="0">
     <w:nsid w:val="231056CC"/>
     <w:multiLevelType w:val="hybridMultilevel"/>
     <w:tmpl w:val="4D02D4E2"/>
@@ -5528,7 +5829,7 @@
       </w:rPr>
     </w:lvl>
   </w:abstractNum>
-  <w:abstractNum w:abstractNumId="3" w15:restartNumberingAfterBreak="0">
+  <w:abstractNum w:abstractNumId="4" w15:restartNumberingAfterBreak="0">
     <w:nsid w:val="29393093"/>
     <w:multiLevelType w:val="hybridMultilevel"/>
     <w:tmpl w:val="592C6C12"/>
@@ -5641,7 +5942,7 @@
       </w:rPr>
     </w:lvl>
   </w:abstractNum>
-  <w:abstractNum w:abstractNumId="4" w15:restartNumberingAfterBreak="0">
+  <w:abstractNum w:abstractNumId="5" w15:restartNumberingAfterBreak="0">
     <w:nsid w:val="304055AC"/>
     <w:multiLevelType w:val="hybridMultilevel"/>
     <w:tmpl w:val="B48CE602"/>
@@ -5730,7 +6031,7 @@
       </w:pPr>
     </w:lvl>
   </w:abstractNum>
-  <w:abstractNum w:abstractNumId="5" w15:restartNumberingAfterBreak="0">
+  <w:abstractNum w:abstractNumId="6" w15:restartNumberingAfterBreak="0">
     <w:nsid w:val="348A44F8"/>
     <w:multiLevelType w:val="hybridMultilevel"/>
     <w:tmpl w:val="78F27EDE"/>
@@ -5844,7 +6145,7 @@
       </w:rPr>
     </w:lvl>
   </w:abstractNum>
-  <w:abstractNum w:abstractNumId="6" w15:restartNumberingAfterBreak="0">
+  <w:abstractNum w:abstractNumId="7" w15:restartNumberingAfterBreak="0">
     <w:nsid w:val="63673D64"/>
     <w:multiLevelType w:val="hybridMultilevel"/>
     <w:tmpl w:val="10EA503C"/>
@@ -5956,7 +6257,7 @@
       </w:rPr>
     </w:lvl>
   </w:abstractNum>
-  <w:abstractNum w:abstractNumId="7" w15:restartNumberingAfterBreak="0">
+  <w:abstractNum w:abstractNumId="8" w15:restartNumberingAfterBreak="0">
     <w:nsid w:val="69E54BA7"/>
     <w:multiLevelType w:val="multilevel"/>
     <w:tmpl w:val="0C0A001F"/>
@@ -6042,29 +6343,148 @@
       </w:pPr>
     </w:lvl>
   </w:abstractNum>
+  <w:abstractNum w:abstractNumId="9" w15:restartNumberingAfterBreak="0">
+    <w:nsid w:val="71B5073E"/>
+    <w:multiLevelType w:val="hybridMultilevel"/>
+    <w:tmpl w:val="EB944666"/>
+    <w:lvl w:ilvl="0" w:tplc="0C0A0001">
+      <w:start w:val="1"/>
+      <w:numFmt w:val="bullet"/>
+      <w:lvlText w:val=""/>
+      <w:lvlJc w:val="left"/>
+      <w:pPr>
+        <w:ind w:left="720" w:hanging="360"/>
+      </w:pPr>
+      <w:rPr>
+        <w:rFonts w:ascii="Symbol" w:hAnsi="Symbol" w:hint="default"/>
+      </w:rPr>
+    </w:lvl>
+    <w:lvl w:ilvl="1" w:tplc="0C0A0003" w:tentative="1">
+      <w:start w:val="1"/>
+      <w:numFmt w:val="bullet"/>
+      <w:lvlText w:val="o"/>
+      <w:lvlJc w:val="left"/>
+      <w:pPr>
+        <w:ind w:left="1440" w:hanging="360"/>
+      </w:pPr>
+      <w:rPr>
+        <w:rFonts w:ascii="Courier New" w:hAnsi="Courier New" w:cs="Courier New" w:hint="default"/>
+      </w:rPr>
+    </w:lvl>
+    <w:lvl w:ilvl="2" w:tplc="0C0A0005" w:tentative="1">
+      <w:start w:val="1"/>
+      <w:numFmt w:val="bullet"/>
+      <w:lvlText w:val=""/>
+      <w:lvlJc w:val="left"/>
+      <w:pPr>
+        <w:ind w:left="2160" w:hanging="360"/>
+      </w:pPr>
+      <w:rPr>
+        <w:rFonts w:ascii="Wingdings" w:hAnsi="Wingdings" w:hint="default"/>
+      </w:rPr>
+    </w:lvl>
+    <w:lvl w:ilvl="3" w:tplc="0C0A0001" w:tentative="1">
+      <w:start w:val="1"/>
+      <w:numFmt w:val="bullet"/>
+      <w:lvlText w:val=""/>
+      <w:lvlJc w:val="left"/>
+      <w:pPr>
+        <w:ind w:left="2880" w:hanging="360"/>
+      </w:pPr>
+      <w:rPr>
+        <w:rFonts w:ascii="Symbol" w:hAnsi="Symbol" w:hint="default"/>
+      </w:rPr>
+    </w:lvl>
+    <w:lvl w:ilvl="4" w:tplc="0C0A0003" w:tentative="1">
+      <w:start w:val="1"/>
+      <w:numFmt w:val="bullet"/>
+      <w:lvlText w:val="o"/>
+      <w:lvlJc w:val="left"/>
+      <w:pPr>
+        <w:ind w:left="3600" w:hanging="360"/>
+      </w:pPr>
+      <w:rPr>
+        <w:rFonts w:ascii="Courier New" w:hAnsi="Courier New" w:cs="Courier New" w:hint="default"/>
+      </w:rPr>
+    </w:lvl>
+    <w:lvl w:ilvl="5" w:tplc="0C0A0005" w:tentative="1">
+      <w:start w:val="1"/>
+      <w:numFmt w:val="bullet"/>
+      <w:lvlText w:val=""/>
+      <w:lvlJc w:val="left"/>
+      <w:pPr>
+        <w:ind w:left="4320" w:hanging="360"/>
+      </w:pPr>
+      <w:rPr>
+        <w:rFonts w:ascii="Wingdings" w:hAnsi="Wingdings" w:hint="default"/>
+      </w:rPr>
+    </w:lvl>
+    <w:lvl w:ilvl="6" w:tplc="0C0A0001" w:tentative="1">
+      <w:start w:val="1"/>
+      <w:numFmt w:val="bullet"/>
+      <w:lvlText w:val=""/>
+      <w:lvlJc w:val="left"/>
+      <w:pPr>
+        <w:ind w:left="5040" w:hanging="360"/>
+      </w:pPr>
+      <w:rPr>
+        <w:rFonts w:ascii="Symbol" w:hAnsi="Symbol" w:hint="default"/>
+      </w:rPr>
+    </w:lvl>
+    <w:lvl w:ilvl="7" w:tplc="0C0A0003" w:tentative="1">
+      <w:start w:val="1"/>
+      <w:numFmt w:val="bullet"/>
+      <w:lvlText w:val="o"/>
+      <w:lvlJc w:val="left"/>
+      <w:pPr>
+        <w:ind w:left="5760" w:hanging="360"/>
+      </w:pPr>
+      <w:rPr>
+        <w:rFonts w:ascii="Courier New" w:hAnsi="Courier New" w:cs="Courier New" w:hint="default"/>
+      </w:rPr>
+    </w:lvl>
+    <w:lvl w:ilvl="8" w:tplc="0C0A0005" w:tentative="1">
+      <w:start w:val="1"/>
+      <w:numFmt w:val="bullet"/>
+      <w:lvlText w:val=""/>
+      <w:lvlJc w:val="left"/>
+      <w:pPr>
+        <w:ind w:left="6480" w:hanging="360"/>
+      </w:pPr>
+      <w:rPr>
+        <w:rFonts w:ascii="Wingdings" w:hAnsi="Wingdings" w:hint="default"/>
+      </w:rPr>
+    </w:lvl>
+  </w:abstractNum>
   <w:num w:numId="1">
-    <w:abstractNumId w:val="4"/>
+    <w:abstractNumId w:val="5"/>
   </w:num>
   <w:num w:numId="2">
-    <w:abstractNumId w:val="7"/>
+    <w:abstractNumId w:val="8"/>
   </w:num>
   <w:num w:numId="3">
-    <w:abstractNumId w:val="1"/>
+    <w:abstractNumId w:val="2"/>
   </w:num>
   <w:num w:numId="4">
-    <w:abstractNumId w:val="6"/>
+    <w:abstractNumId w:val="7"/>
   </w:num>
   <w:num w:numId="5">
     <w:abstractNumId w:val="0"/>
   </w:num>
   <w:num w:numId="6">
-    <w:abstractNumId w:val="5"/>
+    <w:abstractNumId w:val="6"/>
   </w:num>
   <w:num w:numId="7">
-    <w:abstractNumId w:val="2"/>
+    <w:abstractNumId w:val="3"/>
   </w:num>
   <w:num w:numId="8">
-    <w:abstractNumId w:val="3"/>
+    <w:abstractNumId w:val="4"/>
+  </w:num>
+  <w:num w:numId="9">
+    <w:abstractNumId w:val="9"/>
+  </w:num>
+  <w:num w:numId="10">
+    <w:abstractNumId w:val="1"/>
   </w:num>
 </w:numbering>
 </file>
@@ -7019,7 +7439,7 @@
 </file>
 
 <file path=customXml/itemProps1.xml><?xml version="1.0" encoding="utf-8"?>
-<ds:datastoreItem xmlns:ds="http://schemas.openxmlformats.org/officeDocument/2006/customXml" ds:itemID="{2CEB57DB-5D32-4309-9869-67CC539AA773}">
+<ds:datastoreItem xmlns:ds="http://schemas.openxmlformats.org/officeDocument/2006/customXml" ds:itemID="{74C35FFB-317F-4CD1-B35A-B839BE648CF7}">
   <ds:schemaRefs>
     <ds:schemaRef ds:uri="http://schemas.openxmlformats.org/officeDocument/2006/bibliography"/>
   </ds:schemaRefs>

</xml_diff>